<commit_message>
Files from the whole semester, s7 doesn't work properly
</commit_message>
<xml_diff>
--- a/algstudent/s6/s6.docx
+++ b/algstudent/s6/s6.docx
@@ -5,9 +5,6 @@
     <w:p>
       <w:pPr>
         <w:pStyle w:val="TituloApartado1"/>
-        <w:rPr>
-          <w:lang w:val="en-US"/>
-        </w:rPr>
       </w:pPr>
       <w:bookmarkStart w:id="0" w:name="_Toc459888455"/>
       <w:r>
@@ -82,7 +79,7 @@
           <w:noProof/>
         </w:rPr>
         <w:drawing>
-          <wp:anchor distT="0" distB="0" distL="114300" distR="114300" simplePos="0" relativeHeight="251658240" behindDoc="1" locked="0" layoutInCell="1" allowOverlap="1" wp14:anchorId="21AFEC7D" wp14:editId="7493E8BD">
+          <wp:anchor distT="0" distB="0" distL="114300" distR="114300" simplePos="0" relativeHeight="251658240" behindDoc="1" locked="0" layoutInCell="1" allowOverlap="1" wp14:anchorId="21AFEC7D" wp14:editId="24B9C375">
             <wp:simplePos x="0" y="0"/>
             <wp:positionH relativeFrom="column">
               <wp:posOffset>5049520</wp:posOffset>
@@ -158,7 +155,66 @@
         <w:t xml:space="preserve"> </w:t>
       </w:r>
       <w:r>
-        <w:t>1. The numerical square</w:t>
+        <w:t xml:space="preserve">1. </w:t>
+      </w:r>
+      <w:proofErr w:type="spellStart"/>
+      <w:r>
+        <w:t>The</w:t>
+      </w:r>
+      <w:proofErr w:type="spellEnd"/>
+      <w:r>
+        <w:t xml:space="preserve"> </w:t>
+      </w:r>
+      <w:proofErr w:type="spellStart"/>
+      <w:r>
+        <w:t>numerical</w:t>
+      </w:r>
+      <w:proofErr w:type="spellEnd"/>
+      <w:r>
+        <w:t xml:space="preserve"> </w:t>
+      </w:r>
+      <w:proofErr w:type="spellStart"/>
+      <w:r>
+        <w:t>square</w:t>
+      </w:r>
+      <w:proofErr w:type="spellEnd"/>
+    </w:p>
+    <w:p>
+      <w:pPr>
+        <w:rPr>
+          <w:u w:val="single"/>
+          <w:lang w:val="en-GB"/>
+        </w:rPr>
+      </w:pPr>
+      <w:r>
+        <w:rPr>
+          <w:lang w:val="en-GB"/>
+        </w:rPr>
+        <w:t xml:space="preserve">It wouldn’t be </w:t>
+      </w:r>
+      <w:r>
+        <w:rPr>
+          <w:lang w:val="en-GB"/>
+        </w:rPr>
+        <w:t>possible</w:t>
+      </w:r>
+      <w:r>
+        <w:rPr>
+          <w:lang w:val="en-GB"/>
+        </w:rPr>
+        <w:t xml:space="preserve"> t</w:t>
+      </w:r>
+      <w:r>
+        <w:rPr>
+          <w:lang w:val="en-GB"/>
+        </w:rPr>
+        <w:t>o improve the result as we saw in class that this is the best way to improve the resolution</w:t>
+      </w:r>
+      <w:r>
+        <w:rPr>
+          <w:lang w:val="en-GB"/>
+        </w:rPr>
+        <w:t xml:space="preserve"> of many problems that we tried to solve with other techniques</w:t>
       </w:r>
     </w:p>
     <w:tbl>
@@ -282,12 +338,14 @@
                 <w:lang w:val="en-US"/>
               </w:rPr>
             </w:pPr>
+            <w:proofErr w:type="spellStart"/>
             <w:r>
               <w:rPr>
                 <w:lang w:val="en-US"/>
               </w:rPr>
               <w:t>LoR</w:t>
             </w:r>
+            <w:proofErr w:type="spellEnd"/>
           </w:p>
         </w:tc>
         <w:tc>
@@ -300,12 +358,14 @@
                 <w:lang w:val="en-US"/>
               </w:rPr>
             </w:pPr>
+            <w:proofErr w:type="spellStart"/>
             <w:r>
               <w:rPr>
                 <w:lang w:val="en-US"/>
               </w:rPr>
               <w:t>LoR</w:t>
             </w:r>
+            <w:proofErr w:type="spellEnd"/>
           </w:p>
         </w:tc>
         <w:tc>
@@ -436,12 +496,14 @@
                 <w:lang w:val="en-US"/>
               </w:rPr>
             </w:pPr>
+            <w:proofErr w:type="spellStart"/>
             <w:r>
               <w:rPr>
                 <w:lang w:val="en-US"/>
               </w:rPr>
               <w:t>LoR</w:t>
             </w:r>
+            <w:proofErr w:type="spellEnd"/>
           </w:p>
         </w:tc>
         <w:tc>
@@ -454,12 +516,14 @@
                 <w:lang w:val="en-US"/>
               </w:rPr>
             </w:pPr>
+            <w:proofErr w:type="spellStart"/>
             <w:r>
               <w:rPr>
                 <w:lang w:val="en-US"/>
               </w:rPr>
               <w:t>LoR</w:t>
             </w:r>
+            <w:proofErr w:type="spellEnd"/>
           </w:p>
         </w:tc>
         <w:tc>
@@ -902,7 +966,21 @@
         <w:rPr>
           <w:lang w:val="en-US"/>
         </w:rPr>
-        <w:t xml:space="preserve">by the time you sent them to us I had already done </w:t>
+        <w:t xml:space="preserve">by the time you sent them to </w:t>
+      </w:r>
+      <w:proofErr w:type="gramStart"/>
+      <w:r>
+        <w:rPr>
+          <w:lang w:val="en-US"/>
+        </w:rPr>
+        <w:t>us</w:t>
+      </w:r>
+      <w:proofErr w:type="gramEnd"/>
+      <w:r>
+        <w:rPr>
+          <w:lang w:val="en-US"/>
+        </w:rPr>
+        <w:t xml:space="preserve"> I had already done </w:t>
       </w:r>
       <w:r>
         <w:rPr>
@@ -914,14 +992,39 @@
         <w:rPr>
           <w:lang w:val="en-US"/>
         </w:rPr>
-        <w:t xml:space="preserve"> I didn’t </w:t>
+        <w:t xml:space="preserve"> </w:t>
       </w:r>
       <w:r>
         <w:rPr>
           <w:lang w:val="en-US"/>
         </w:rPr>
-        <w:t>want to risk the possibility of it breaking</w:t>
+        <w:t>and</w:t>
       </w:r>
+      <w:r>
+        <w:rPr>
+          <w:lang w:val="en-US"/>
+        </w:rPr>
+        <w:t xml:space="preserve"> didn’t </w:t>
+      </w:r>
+      <w:r>
+        <w:rPr>
+          <w:lang w:val="en-US"/>
+        </w:rPr>
+        <w:t>feel like risking</w:t>
+      </w:r>
+      <w:r>
+        <w:rPr>
+          <w:lang w:val="en-US"/>
+        </w:rPr>
+        <w:t xml:space="preserve"> the possibility of it breaking</w:t>
+      </w:r>
+    </w:p>
+    <w:p>
+      <w:pPr>
+        <w:rPr>
+          <w:lang w:val="en-US"/>
+        </w:rPr>
+      </w:pPr>
     </w:p>
     <w:sectPr>
       <w:headerReference w:type="default" r:id="rId10"/>
@@ -1379,9 +1482,11 @@
               <w:color w:val="0098CD"/>
             </w:rPr>
           </w:pPr>
+          <w:proofErr w:type="spellStart"/>
           <w:r>
             <w:t>Algorithmics</w:t>
           </w:r>
+          <w:proofErr w:type="spellEnd"/>
         </w:p>
       </w:tc>
       <w:tc>
@@ -1399,6 +1504,7 @@
               <w:szCs w:val="22"/>
             </w:rPr>
           </w:pPr>
+          <w:proofErr w:type="spellStart"/>
           <w:r>
             <w:rPr>
               <w:rFonts w:cs="UnitOT-Medi"/>
@@ -1406,8 +1512,29 @@
               <w:sz w:val="22"/>
               <w:szCs w:val="22"/>
             </w:rPr>
-            <w:t>Student information</w:t>
+            <w:t>Student</w:t>
           </w:r>
+          <w:proofErr w:type="spellEnd"/>
+          <w:r>
+            <w:rPr>
+              <w:rFonts w:cs="UnitOT-Medi"/>
+              <w:color w:val="0098CD"/>
+              <w:sz w:val="22"/>
+              <w:szCs w:val="22"/>
+            </w:rPr>
+            <w:t xml:space="preserve"> </w:t>
+          </w:r>
+          <w:proofErr w:type="spellStart"/>
+          <w:r>
+            <w:rPr>
+              <w:rFonts w:cs="UnitOT-Medi"/>
+              <w:color w:val="0098CD"/>
+              <w:sz w:val="22"/>
+              <w:szCs w:val="22"/>
+            </w:rPr>
+            <w:t>information</w:t>
+          </w:r>
+          <w:proofErr w:type="spellEnd"/>
         </w:p>
       </w:tc>
       <w:tc>
@@ -1457,6 +1584,7 @@
               <w:szCs w:val="22"/>
             </w:rPr>
           </w:pPr>
+          <w:proofErr w:type="spellStart"/>
           <w:r>
             <w:rPr>
               <w:rFonts w:cs="UnitOT-Medi"/>
@@ -1464,8 +1592,39 @@
               <w:sz w:val="22"/>
               <w:szCs w:val="22"/>
             </w:rPr>
-            <w:t xml:space="preserve">Number of </w:t>
+            <w:t>Number</w:t>
           </w:r>
+          <w:proofErr w:type="spellEnd"/>
+          <w:r>
+            <w:rPr>
+              <w:rFonts w:cs="UnitOT-Medi"/>
+              <w:color w:val="0098CD"/>
+              <w:sz w:val="22"/>
+              <w:szCs w:val="22"/>
+            </w:rPr>
+            <w:t xml:space="preserve"> </w:t>
+          </w:r>
+          <w:proofErr w:type="spellStart"/>
+          <w:r>
+            <w:rPr>
+              <w:rFonts w:cs="UnitOT-Medi"/>
+              <w:color w:val="0098CD"/>
+              <w:sz w:val="22"/>
+              <w:szCs w:val="22"/>
+            </w:rPr>
+            <w:t>of</w:t>
+          </w:r>
+          <w:proofErr w:type="spellEnd"/>
+          <w:r>
+            <w:rPr>
+              <w:rFonts w:cs="UnitOT-Medi"/>
+              <w:color w:val="0098CD"/>
+              <w:sz w:val="22"/>
+              <w:szCs w:val="22"/>
+            </w:rPr>
+            <w:t xml:space="preserve"> </w:t>
+          </w:r>
+          <w:proofErr w:type="spellStart"/>
           <w:r>
             <w:rPr>
               <w:rFonts w:cs="UnitOT-Medi"/>
@@ -1475,6 +1634,7 @@
             </w:rPr>
             <w:t>session</w:t>
           </w:r>
+          <w:proofErr w:type="spellEnd"/>
         </w:p>
       </w:tc>
     </w:tr>
@@ -1619,6 +1779,7 @@
               <w:szCs w:val="22"/>
             </w:rPr>
           </w:pPr>
+          <w:proofErr w:type="spellStart"/>
           <w:r>
             <w:rPr>
               <w:sz w:val="22"/>
@@ -1626,6 +1787,7 @@
             </w:rPr>
             <w:t>Surname</w:t>
           </w:r>
+          <w:proofErr w:type="spellEnd"/>
           <w:r>
             <w:rPr>
               <w:sz w:val="22"/>
@@ -1720,12 +1882,21 @@
               <w:szCs w:val="22"/>
             </w:rPr>
           </w:pPr>
+          <w:proofErr w:type="spellStart"/>
           <w:r>
             <w:rPr>
               <w:sz w:val="22"/>
               <w:szCs w:val="22"/>
             </w:rPr>
-            <w:t>Name:</w:t>
+            <w:t>Name</w:t>
+          </w:r>
+          <w:proofErr w:type="spellEnd"/>
+          <w:r>
+            <w:rPr>
+              <w:sz w:val="22"/>
+              <w:szCs w:val="22"/>
+            </w:rPr>
+            <w:t>:</w:t>
           </w:r>
           <w:r>
             <w:rPr>

</xml_diff>